<commit_message>
got jj abstract edits but work on later since abstract is optinoal
</commit_message>
<xml_diff>
--- a/draft3/ABSTRACT.docx
+++ b/draft3/ABSTRACT.docx
@@ -32,7 +32,73 @@
         <w:rPr>
           <w:rFonts w:ascii="Baskerville Old Face" w:hAnsi="Baskerville Old Face"/>
         </w:rPr>
-        <w:t xml:space="preserve">Joan Miro and Salvador Dali are two Surrealists painters often featured together at auction. Can the past price of a Miro painting drive up the current price of a Dali piece? We examine the existence and behavior of these “anchoring” cross-effects between prices of related art pieces sold at auction. My research generalizes the anchoring model of </w:t>
+        <w:t>Pablo Picasso</w:t>
+      </w:r>
+      <w:r>
+        <w:rPr>
+          <w:rFonts w:ascii="Baskerville Old Face" w:hAnsi="Baskerville Old Face"/>
+        </w:rPr>
+        <w:t xml:space="preserve"> and </w:t>
+      </w:r>
+      <w:r>
+        <w:rPr>
+          <w:rFonts w:ascii="Baskerville Old Face" w:hAnsi="Baskerville Old Face"/>
+        </w:rPr>
+        <w:t xml:space="preserve">Marc Chagall </w:t>
+      </w:r>
+      <w:r>
+        <w:rPr>
+          <w:rFonts w:ascii="Baskerville Old Face" w:hAnsi="Baskerville Old Face"/>
+        </w:rPr>
+        <w:t xml:space="preserve">are two </w:t>
+      </w:r>
+      <w:r>
+        <w:rPr>
+          <w:rFonts w:ascii="Baskerville Old Face" w:hAnsi="Baskerville Old Face"/>
+        </w:rPr>
+        <w:t>Contemporary</w:t>
+      </w:r>
+      <w:r>
+        <w:rPr>
+          <w:rFonts w:ascii="Baskerville Old Face" w:hAnsi="Baskerville Old Face"/>
+        </w:rPr>
+        <w:t xml:space="preserve"> painters often featured together at auction. Can the past price of a </w:t>
+      </w:r>
+      <w:r>
+        <w:rPr>
+          <w:rFonts w:ascii="Baskerville Old Face" w:hAnsi="Baskerville Old Face"/>
+        </w:rPr>
+        <w:t>Picasso</w:t>
+      </w:r>
+      <w:r>
+        <w:rPr>
+          <w:rFonts w:ascii="Baskerville Old Face" w:hAnsi="Baskerville Old Face"/>
+        </w:rPr>
+        <w:t xml:space="preserve"> painting drive up the current price of a </w:t>
+      </w:r>
+      <w:r>
+        <w:rPr>
+          <w:rFonts w:ascii="Baskerville Old Face" w:hAnsi="Baskerville Old Face"/>
+        </w:rPr>
+        <w:t>Chagall</w:t>
+      </w:r>
+      <w:r>
+        <w:rPr>
+          <w:rFonts w:ascii="Baskerville Old Face" w:hAnsi="Baskerville Old Face"/>
+        </w:rPr>
+        <w:t xml:space="preserve"> piece? We examine the existence and behavior of “anchoring” cross-effects between prices of related art pieces sold at auction. </w:t>
+      </w:r>
+      <w:r>
+        <w:rPr>
+          <w:rFonts w:ascii="Baskerville Old Face" w:hAnsi="Baskerville Old Face"/>
+        </w:rPr>
+        <w:t>Our</w:t>
+      </w:r>
+      <w:r>
+        <w:rPr>
+          <w:rFonts w:ascii="Baskerville Old Face" w:hAnsi="Baskerville Old Face"/>
+        </w:rPr>
+        <w:t xml:space="preserve"> research generalizes the anchoring model of </w:t>
       </w:r>
       <w:proofErr w:type="spellStart"/>
       <w:r>
@@ -60,13 +126,36 @@
         <w:rPr>
           <w:rFonts w:ascii="Baskerville Old Face" w:hAnsi="Baskerville Old Face"/>
         </w:rPr>
-        <w:t xml:space="preserve"> (2009) in order to study related art pieces. We draw upon insights from conversations with art specialists and experts at Sotheby’s, and construct a new dataset of recent auction sales for assorted art (2006-2015). We find significant evidence of anchoring cross-effects. Our findings are of interest to art researchers, auction house specialists, and those who wish to understand where price signals travel in the art auction world.</w:t>
-      </w:r>
-    </w:p>
-    <w:p>
+        <w:t xml:space="preserve"> (2009) </w:t>
+      </w:r>
       <w:bookmarkStart w:id="0" w:name="_GoBack"/>
       <w:bookmarkEnd w:id="0"/>
     </w:p>
+    <w:p>
+      <w:pPr>
+        <w:spacing w:line="480" w:lineRule="auto"/>
+        <w:ind w:firstLine="0"/>
+        <w:jc w:val="both"/>
+        <w:rPr>
+          <w:rFonts w:ascii="Baskerville Old Face" w:hAnsi="Baskerville Old Face"/>
+        </w:rPr>
+      </w:pPr>
+      <w:proofErr w:type="gramStart"/>
+      <w:r>
+        <w:rPr>
+          <w:rFonts w:ascii="Baskerville Old Face" w:hAnsi="Baskerville Old Face"/>
+        </w:rPr>
+        <w:t>in</w:t>
+      </w:r>
+      <w:proofErr w:type="gramEnd"/>
+      <w:r>
+        <w:rPr>
+          <w:rFonts w:ascii="Baskerville Old Face" w:hAnsi="Baskerville Old Face"/>
+        </w:rPr>
+        <w:t xml:space="preserve"> order to study related art pieces. We draw upon insights from conversations with art specialists and experts at Sotheby’s, and construct a new dataset of recent auction sales for assorted art (2006-2015). We find significant evidence of anchoring cross-effects. Our findings are of interest to art researchers, auction house specialists, and those who wish to understand where price signals travel in the art auction world.</w:t>
+      </w:r>
+    </w:p>
+    <w:p/>
     <w:sectPr>
       <w:pgSz w:w="12240" w:h="15840"/>
       <w:pgMar w:top="1440" w:right="1440" w:bottom="1440" w:left="1440" w:header="720" w:footer="720" w:gutter="0"/>

</xml_diff>